<commit_message>
Lab 2 & 3 Update
</commit_message>
<xml_diff>
--- a/Labs/Lab02/Lab2.docx
+++ b/Labs/Lab02/Lab2.docx
@@ -1158,6 +1158,14 @@
         </w:rPr>
         <w:t>Write a Projectile Script</w:t>
       </w:r>
+      <w:r>
+        <w:rPr>
+          <w:rFonts w:ascii="Times New Roman" w:hAnsi="Times New Roman" w:cs="Times New Roman"/>
+          <w:sz w:val="24"/>
+          <w:szCs w:val="24"/>
+        </w:rPr>
+        <w:t xml:space="preserve"> (if one doesn’t exist) </w:t>
+      </w:r>
     </w:p>
     <w:p>
       <w:pPr>
@@ -1444,33 +1452,7 @@
           <w:sz w:val="24"/>
           <w:szCs w:val="24"/>
         </w:rPr>
-        <w:t xml:space="preserve">Override the Input methods in </w:t>
-      </w:r>
-      <w:proofErr w:type="spellStart"/>
-      <w:r>
-        <w:rPr>
-          <w:rFonts w:ascii="Times New Roman" w:hAnsi="Times New Roman" w:cs="Times New Roman"/>
-          <w:sz w:val="24"/>
-          <w:szCs w:val="24"/>
-        </w:rPr>
-        <w:t>PW</w:t>
-      </w:r>
-      <w:r>
-        <w:rPr>
-          <w:rFonts w:ascii="Times New Roman" w:hAnsi="Times New Roman" w:cs="Times New Roman"/>
-          <w:sz w:val="24"/>
-          <w:szCs w:val="24"/>
-        </w:rPr>
-        <w:t>Pawn</w:t>
-      </w:r>
-      <w:proofErr w:type="spellEnd"/>
-      <w:r>
-        <w:rPr>
-          <w:rFonts w:ascii="Times New Roman" w:hAnsi="Times New Roman" w:cs="Times New Roman"/>
-          <w:sz w:val="24"/>
-          <w:szCs w:val="24"/>
-        </w:rPr>
-        <w:t xml:space="preserve"> </w:t>
+        <w:t>Members to Add:</w:t>
       </w:r>
     </w:p>
     <w:p>
@@ -1492,31 +1474,41 @@
           <w:sz w:val="24"/>
           <w:szCs w:val="24"/>
         </w:rPr>
-        <w:t xml:space="preserve">Horizontal and Vertical </w:t>
-      </w:r>
-      <w:r>
-        <w:rPr>
-          <w:rFonts w:ascii="Times New Roman" w:hAnsi="Times New Roman" w:cs="Times New Roman"/>
-          <w:sz w:val="24"/>
-          <w:szCs w:val="24"/>
-        </w:rPr>
-        <w:t xml:space="preserve">to move </w:t>
-      </w:r>
-      <w:r>
-        <w:rPr>
-          <w:rFonts w:ascii="Times New Roman" w:hAnsi="Times New Roman" w:cs="Times New Roman"/>
-          <w:sz w:val="24"/>
-          <w:szCs w:val="24"/>
-        </w:rPr>
-        <w:t xml:space="preserve">and turn (rotate) </w:t>
-      </w:r>
-      <w:r>
-        <w:rPr>
-          <w:rFonts w:ascii="Times New Roman" w:hAnsi="Times New Roman" w:cs="Times New Roman"/>
-          <w:sz w:val="24"/>
-          <w:szCs w:val="24"/>
-        </w:rPr>
-        <w:t xml:space="preserve">the car. </w:t>
+        <w:t>Public Transform</w:t>
+      </w:r>
+      <w:r>
+        <w:rPr>
+          <w:rFonts w:ascii="Times New Roman" w:hAnsi="Times New Roman" w:cs="Times New Roman"/>
+          <w:sz w:val="24"/>
+          <w:szCs w:val="24"/>
+        </w:rPr>
+        <w:t xml:space="preserve"> (or </w:t>
+      </w:r>
+      <w:proofErr w:type="spellStart"/>
+      <w:r>
+        <w:rPr>
+          <w:rFonts w:ascii="Times New Roman" w:hAnsi="Times New Roman" w:cs="Times New Roman"/>
+          <w:sz w:val="24"/>
+          <w:szCs w:val="24"/>
+        </w:rPr>
+        <w:t>GameObject</w:t>
+      </w:r>
+      <w:proofErr w:type="spellEnd"/>
+      <w:r>
+        <w:rPr>
+          <w:rFonts w:ascii="Times New Roman" w:hAnsi="Times New Roman" w:cs="Times New Roman"/>
+          <w:sz w:val="24"/>
+          <w:szCs w:val="24"/>
+        </w:rPr>
+        <w:t xml:space="preserve">) </w:t>
+      </w:r>
+      <w:r>
+        <w:rPr>
+          <w:rFonts w:ascii="Times New Roman" w:hAnsi="Times New Roman" w:cs="Times New Roman"/>
+          <w:sz w:val="24"/>
+          <w:szCs w:val="24"/>
+        </w:rPr>
+        <w:t xml:space="preserve">for Where Projectile is spawned </w:t>
       </w:r>
     </w:p>
     <w:p>
@@ -1532,6 +1524,140 @@
           <w:szCs w:val="24"/>
         </w:rPr>
       </w:pPr>
+      <w:proofErr w:type="spellStart"/>
+      <w:r>
+        <w:rPr>
+          <w:rFonts w:ascii="Times New Roman" w:hAnsi="Times New Roman" w:cs="Times New Roman"/>
+          <w:sz w:val="24"/>
+          <w:szCs w:val="24"/>
+        </w:rPr>
+        <w:t>GameObject</w:t>
+      </w:r>
+      <w:proofErr w:type="spellEnd"/>
+      <w:r>
+        <w:rPr>
+          <w:rFonts w:ascii="Times New Roman" w:hAnsi="Times New Roman" w:cs="Times New Roman"/>
+          <w:sz w:val="24"/>
+          <w:szCs w:val="24"/>
+        </w:rPr>
+        <w:t xml:space="preserve"> for Current Projectile</w:t>
+      </w:r>
+      <w:r>
+        <w:rPr>
+          <w:rFonts w:ascii="Times New Roman" w:hAnsi="Times New Roman" w:cs="Times New Roman"/>
+          <w:sz w:val="24"/>
+          <w:szCs w:val="24"/>
+        </w:rPr>
+        <w:t xml:space="preserve"> to spawn</w:t>
+      </w:r>
+    </w:p>
+    <w:p>
+      <w:pPr>
+        <w:pStyle w:val="ListParagraph"/>
+        <w:numPr>
+          <w:ilvl w:val="1"/>
+          <w:numId w:val="8"/>
+        </w:numPr>
+        <w:rPr>
+          <w:rFonts w:ascii="Times New Roman" w:hAnsi="Times New Roman" w:cs="Times New Roman"/>
+          <w:sz w:val="24"/>
+          <w:szCs w:val="24"/>
+        </w:rPr>
+      </w:pPr>
+      <w:r>
+        <w:rPr>
+          <w:rFonts w:ascii="Times New Roman" w:hAnsi="Times New Roman" w:cs="Times New Roman"/>
+          <w:sz w:val="24"/>
+          <w:szCs w:val="24"/>
+        </w:rPr>
+        <w:t xml:space="preserve">Override the Input methods in </w:t>
+      </w:r>
+      <w:proofErr w:type="spellStart"/>
+      <w:r>
+        <w:rPr>
+          <w:rFonts w:ascii="Times New Roman" w:hAnsi="Times New Roman" w:cs="Times New Roman"/>
+          <w:sz w:val="24"/>
+          <w:szCs w:val="24"/>
+        </w:rPr>
+        <w:t>PW</w:t>
+      </w:r>
+      <w:r>
+        <w:rPr>
+          <w:rFonts w:ascii="Times New Roman" w:hAnsi="Times New Roman" w:cs="Times New Roman"/>
+          <w:sz w:val="24"/>
+          <w:szCs w:val="24"/>
+        </w:rPr>
+        <w:t>Pawn</w:t>
+      </w:r>
+      <w:proofErr w:type="spellEnd"/>
+      <w:r>
+        <w:rPr>
+          <w:rFonts w:ascii="Times New Roman" w:hAnsi="Times New Roman" w:cs="Times New Roman"/>
+          <w:sz w:val="24"/>
+          <w:szCs w:val="24"/>
+        </w:rPr>
+        <w:t xml:space="preserve"> </w:t>
+      </w:r>
+    </w:p>
+    <w:p>
+      <w:pPr>
+        <w:pStyle w:val="ListParagraph"/>
+        <w:numPr>
+          <w:ilvl w:val="2"/>
+          <w:numId w:val="8"/>
+        </w:numPr>
+        <w:rPr>
+          <w:rFonts w:ascii="Times New Roman" w:hAnsi="Times New Roman" w:cs="Times New Roman"/>
+          <w:sz w:val="24"/>
+          <w:szCs w:val="24"/>
+        </w:rPr>
+      </w:pPr>
+      <w:r>
+        <w:rPr>
+          <w:rFonts w:ascii="Times New Roman" w:hAnsi="Times New Roman" w:cs="Times New Roman"/>
+          <w:sz w:val="24"/>
+          <w:szCs w:val="24"/>
+        </w:rPr>
+        <w:t xml:space="preserve">Horizontal and Vertical </w:t>
+      </w:r>
+      <w:r>
+        <w:rPr>
+          <w:rFonts w:ascii="Times New Roman" w:hAnsi="Times New Roman" w:cs="Times New Roman"/>
+          <w:sz w:val="24"/>
+          <w:szCs w:val="24"/>
+        </w:rPr>
+        <w:t xml:space="preserve">to move </w:t>
+      </w:r>
+      <w:r>
+        <w:rPr>
+          <w:rFonts w:ascii="Times New Roman" w:hAnsi="Times New Roman" w:cs="Times New Roman"/>
+          <w:sz w:val="24"/>
+          <w:szCs w:val="24"/>
+        </w:rPr>
+        <w:t xml:space="preserve">and turn (rotate) </w:t>
+      </w:r>
+      <w:r>
+        <w:rPr>
+          <w:rFonts w:ascii="Times New Roman" w:hAnsi="Times New Roman" w:cs="Times New Roman"/>
+          <w:sz w:val="24"/>
+          <w:szCs w:val="24"/>
+        </w:rPr>
+        <w:t xml:space="preserve">the car. </w:t>
+      </w:r>
+    </w:p>
+    <w:p>
+      <w:pPr>
+        <w:pStyle w:val="ListParagraph"/>
+        <w:numPr>
+          <w:ilvl w:val="2"/>
+          <w:numId w:val="8"/>
+        </w:numPr>
+        <w:rPr>
+          <w:rFonts w:ascii="Times New Roman" w:hAnsi="Times New Roman" w:cs="Times New Roman"/>
+          <w:sz w:val="24"/>
+          <w:szCs w:val="24"/>
+        </w:rPr>
+      </w:pPr>
       <w:r>
         <w:rPr>
           <w:rFonts w:ascii="Times New Roman" w:hAnsi="Times New Roman" w:cs="Times New Roman"/>
@@ -1567,6 +1693,30 @@
       <w:pPr>
         <w:pStyle w:val="ListParagraph"/>
         <w:numPr>
+          <w:ilvl w:val="3"/>
+          <w:numId w:val="8"/>
+        </w:numPr>
+        <w:rPr>
+          <w:rFonts w:ascii="Times New Roman" w:hAnsi="Times New Roman" w:cs="Times New Roman"/>
+          <w:sz w:val="24"/>
+          <w:szCs w:val="24"/>
+        </w:rPr>
+      </w:pPr>
+      <w:bookmarkStart w:id="0" w:name="_GoBack"/>
+      <w:bookmarkEnd w:id="0"/>
+      <w:r>
+        <w:rPr>
+          <w:rFonts w:ascii="Times New Roman" w:hAnsi="Times New Roman" w:cs="Times New Roman"/>
+          <w:sz w:val="24"/>
+          <w:szCs w:val="24"/>
+        </w:rPr>
+        <w:t xml:space="preserve">Make sure you use the Static Method to in the Actor Class to spawn the projectile with an Owner. </w:t>
+      </w:r>
+    </w:p>
+    <w:p>
+      <w:pPr>
+        <w:pStyle w:val="ListParagraph"/>
+        <w:numPr>
           <w:ilvl w:val="0"/>
           <w:numId w:val="8"/>
         </w:numPr>
@@ -1722,6 +1872,7 @@
           <w:sz w:val="24"/>
           <w:szCs w:val="24"/>
         </w:rPr>
+        <w:lastRenderedPageBreak/>
         <w:t>When you complete this, you should be able to set</w:t>
       </w:r>
       <w:r>
@@ -1740,8 +1891,6 @@
         </w:rPr>
         <w:t xml:space="preserve"> and shoot a projectile. </w:t>
       </w:r>
-      <w:bookmarkStart w:id="0" w:name="_GoBack"/>
-      <w:bookmarkEnd w:id="0"/>
     </w:p>
     <w:p>
       <w:pPr>
@@ -2227,6 +2376,95 @@
     </w:lvl>
   </w:abstractNum>
   <w:abstractNum w:abstractNumId="4" w15:restartNumberingAfterBreak="0">
+    <w:nsid w:val="4E11180E"/>
+    <w:multiLevelType w:val="hybridMultilevel"/>
+    <w:tmpl w:val="B4F819AE"/>
+    <w:lvl w:ilvl="0" w:tplc="0409000F">
+      <w:start w:val="1"/>
+      <w:numFmt w:val="decimal"/>
+      <w:lvlText w:val="%1."/>
+      <w:lvlJc w:val="left"/>
+      <w:pPr>
+        <w:ind w:left="720" w:hanging="360"/>
+      </w:pPr>
+      <w:rPr>
+        <w:rFonts w:hint="default"/>
+      </w:rPr>
+    </w:lvl>
+    <w:lvl w:ilvl="1" w:tplc="04090019">
+      <w:start w:val="1"/>
+      <w:numFmt w:val="lowerLetter"/>
+      <w:lvlText w:val="%2."/>
+      <w:lvlJc w:val="left"/>
+      <w:pPr>
+        <w:ind w:left="1440" w:hanging="360"/>
+      </w:pPr>
+    </w:lvl>
+    <w:lvl w:ilvl="2" w:tplc="0409001B">
+      <w:start w:val="1"/>
+      <w:numFmt w:val="lowerRoman"/>
+      <w:lvlText w:val="%3."/>
+      <w:lvlJc w:val="right"/>
+      <w:pPr>
+        <w:ind w:left="2160" w:hanging="180"/>
+      </w:pPr>
+    </w:lvl>
+    <w:lvl w:ilvl="3" w:tplc="0409000F">
+      <w:start w:val="1"/>
+      <w:numFmt w:val="decimal"/>
+      <w:lvlText w:val="%4."/>
+      <w:lvlJc w:val="left"/>
+      <w:pPr>
+        <w:ind w:left="2880" w:hanging="360"/>
+      </w:pPr>
+    </w:lvl>
+    <w:lvl w:ilvl="4" w:tplc="04090019" w:tentative="1">
+      <w:start w:val="1"/>
+      <w:numFmt w:val="lowerLetter"/>
+      <w:lvlText w:val="%5."/>
+      <w:lvlJc w:val="left"/>
+      <w:pPr>
+        <w:ind w:left="3600" w:hanging="360"/>
+      </w:pPr>
+    </w:lvl>
+    <w:lvl w:ilvl="5" w:tplc="0409001B" w:tentative="1">
+      <w:start w:val="1"/>
+      <w:numFmt w:val="lowerRoman"/>
+      <w:lvlText w:val="%6."/>
+      <w:lvlJc w:val="right"/>
+      <w:pPr>
+        <w:ind w:left="4320" w:hanging="180"/>
+      </w:pPr>
+    </w:lvl>
+    <w:lvl w:ilvl="6" w:tplc="0409000F" w:tentative="1">
+      <w:start w:val="1"/>
+      <w:numFmt w:val="decimal"/>
+      <w:lvlText w:val="%7."/>
+      <w:lvlJc w:val="left"/>
+      <w:pPr>
+        <w:ind w:left="5040" w:hanging="360"/>
+      </w:pPr>
+    </w:lvl>
+    <w:lvl w:ilvl="7" w:tplc="04090019" w:tentative="1">
+      <w:start w:val="1"/>
+      <w:numFmt w:val="lowerLetter"/>
+      <w:lvlText w:val="%8."/>
+      <w:lvlJc w:val="left"/>
+      <w:pPr>
+        <w:ind w:left="5760" w:hanging="360"/>
+      </w:pPr>
+    </w:lvl>
+    <w:lvl w:ilvl="8" w:tplc="0409001B" w:tentative="1">
+      <w:start w:val="1"/>
+      <w:numFmt w:val="lowerRoman"/>
+      <w:lvlText w:val="%9."/>
+      <w:lvlJc w:val="right"/>
+      <w:pPr>
+        <w:ind w:left="6480" w:hanging="180"/>
+      </w:pPr>
+    </w:lvl>
+  </w:abstractNum>
+  <w:abstractNum w:abstractNumId="5" w15:restartNumberingAfterBreak="0">
     <w:nsid w:val="5D8460A6"/>
     <w:multiLevelType w:val="hybridMultilevel"/>
     <w:tmpl w:val="DB68A4AC"/>
@@ -2338,7 +2576,7 @@
       </w:rPr>
     </w:lvl>
   </w:abstractNum>
-  <w:abstractNum w:abstractNumId="5" w15:restartNumberingAfterBreak="0">
+  <w:abstractNum w:abstractNumId="6" w15:restartNumberingAfterBreak="0">
     <w:nsid w:val="5ED67EED"/>
     <w:multiLevelType w:val="hybridMultilevel"/>
     <w:tmpl w:val="09961148"/>
@@ -2451,7 +2689,7 @@
       </w:rPr>
     </w:lvl>
   </w:abstractNum>
-  <w:abstractNum w:abstractNumId="6" w15:restartNumberingAfterBreak="0">
+  <w:abstractNum w:abstractNumId="7" w15:restartNumberingAfterBreak="0">
     <w:nsid w:val="669A670A"/>
     <w:multiLevelType w:val="hybridMultilevel"/>
     <w:tmpl w:val="81C295DA"/>
@@ -2540,7 +2778,7 @@
       </w:pPr>
     </w:lvl>
   </w:abstractNum>
-  <w:abstractNum w:abstractNumId="7" w15:restartNumberingAfterBreak="0">
+  <w:abstractNum w:abstractNumId="8" w15:restartNumberingAfterBreak="0">
     <w:nsid w:val="773B6214"/>
     <w:multiLevelType w:val="hybridMultilevel"/>
     <w:tmpl w:val="E1D08EBC"/>
@@ -2653,7 +2891,7 @@
       </w:rPr>
     </w:lvl>
   </w:abstractNum>
-  <w:abstractNum w:abstractNumId="8" w15:restartNumberingAfterBreak="0">
+  <w:abstractNum w:abstractNumId="9" w15:restartNumberingAfterBreak="0">
     <w:nsid w:val="7E3C0A56"/>
     <w:multiLevelType w:val="hybridMultilevel"/>
     <w:tmpl w:val="7F740F76"/>
@@ -2767,13 +3005,13 @@
     </w:lvl>
   </w:abstractNum>
   <w:num w:numId="1">
-    <w:abstractNumId w:val="6"/>
+    <w:abstractNumId w:val="7"/>
   </w:num>
   <w:num w:numId="2">
     <w:abstractNumId w:val="2"/>
   </w:num>
   <w:num w:numId="3">
-    <w:abstractNumId w:val="8"/>
+    <w:abstractNumId w:val="9"/>
   </w:num>
   <w:num w:numId="4">
     <w:abstractNumId w:val="3"/>
@@ -2785,12 +3023,15 @@
     <w:abstractNumId w:val="1"/>
   </w:num>
   <w:num w:numId="7">
+    <w:abstractNumId w:val="6"/>
+  </w:num>
+  <w:num w:numId="8">
+    <w:abstractNumId w:val="8"/>
+  </w:num>
+  <w:num w:numId="9">
     <w:abstractNumId w:val="5"/>
   </w:num>
-  <w:num w:numId="8">
-    <w:abstractNumId w:val="7"/>
-  </w:num>
-  <w:num w:numId="9">
+  <w:num w:numId="10">
     <w:abstractNumId w:val="4"/>
   </w:num>
 </w:numbering>

</xml_diff>